<commit_message>
im dumb and i didnt commit
</commit_message>
<xml_diff>
--- a/relatorio-5.docx
+++ b/relatorio-5.docx
@@ -987,7 +987,7 @@
     </w:p>
     <w:p>
       <w:pPr>
-        <w:pStyle w:val="PargrafodaLista"/>
+        <w:pStyle w:val="ListParagraph"/>
         <w:numPr>
           <w:ilvl w:val="0"/>
           <w:numId w:val="1"/>
@@ -1024,7 +1024,7 @@
     </w:p>
     <w:p>
       <w:pPr>
-        <w:pStyle w:val="PargrafodaLista"/>
+        <w:pStyle w:val="ListParagraph"/>
         <w:ind w:left="360"/>
       </w:pPr>
       <w:r>
@@ -1033,7 +1033,7 @@
     </w:p>
     <w:p>
       <w:pPr>
-        <w:pStyle w:val="PargrafodaLista"/>
+        <w:pStyle w:val="ListParagraph"/>
         <w:numPr>
           <w:ilvl w:val="0"/>
           <w:numId w:val="1"/>
@@ -1088,7 +1088,7 @@
     </w:p>
     <w:p>
       <w:pPr>
-        <w:pStyle w:val="PargrafodaLista"/>
+        <w:pStyle w:val="ListParagraph"/>
         <w:numPr>
           <w:ilvl w:val="1"/>
           <w:numId w:val="1"/>
@@ -1116,7 +1116,7 @@
     </w:p>
     <w:p>
       <w:pPr>
-        <w:pStyle w:val="PargrafodaLista"/>
+        <w:pStyle w:val="ListParagraph"/>
         <w:numPr>
           <w:ilvl w:val="1"/>
           <w:numId w:val="1"/>
@@ -1139,7 +1139,7 @@
     </w:p>
     <w:p>
       <w:pPr>
-        <w:pStyle w:val="PargrafodaLista"/>
+        <w:pStyle w:val="ListParagraph"/>
         <w:numPr>
           <w:ilvl w:val="1"/>
           <w:numId w:val="1"/>
@@ -1167,7 +1167,7 @@
     </w:p>
     <w:p>
       <w:pPr>
-        <w:pStyle w:val="PargrafodaLista"/>
+        <w:pStyle w:val="ListParagraph"/>
         <w:numPr>
           <w:ilvl w:val="1"/>
           <w:numId w:val="1"/>
@@ -1198,7 +1198,7 @@
     </w:p>
     <w:p>
       <w:pPr>
-        <w:pStyle w:val="PargrafodaLista"/>
+        <w:pStyle w:val="ListParagraph"/>
         <w:numPr>
           <w:ilvl w:val="1"/>
           <w:numId w:val="1"/>
@@ -1222,7 +1222,7 @@
     </w:p>
     <w:p>
       <w:pPr>
-        <w:pStyle w:val="PargrafodaLista"/>
+        <w:pStyle w:val="ListParagraph"/>
         <w:numPr>
           <w:ilvl w:val="1"/>
           <w:numId w:val="1"/>
@@ -1251,7 +1251,7 @@
     </w:p>
     <w:p>
       <w:pPr>
-        <w:pStyle w:val="PargrafodaLista"/>
+        <w:pStyle w:val="ListParagraph"/>
         <w:numPr>
           <w:ilvl w:val="1"/>
           <w:numId w:val="1"/>
@@ -1274,7 +1274,7 @@
     </w:p>
     <w:p>
       <w:pPr>
-        <w:pStyle w:val="PargrafodaLista"/>
+        <w:pStyle w:val="ListParagraph"/>
         <w:numPr>
           <w:ilvl w:val="1"/>
           <w:numId w:val="1"/>
@@ -1300,7 +1300,7 @@
     </w:p>
     <w:p>
       <w:pPr>
-        <w:pStyle w:val="PargrafodaLista"/>
+        <w:pStyle w:val="ListParagraph"/>
         <w:numPr>
           <w:ilvl w:val="1"/>
           <w:numId w:val="1"/>
@@ -1503,7 +1503,7 @@
     <w:p/>
     <w:p>
       <w:pPr>
-        <w:pStyle w:val="PargrafodaLista"/>
+        <w:pStyle w:val="ListParagraph"/>
         <w:numPr>
           <w:ilvl w:val="0"/>
           <w:numId w:val="1"/>
@@ -1562,12 +1562,12 @@
     </w:p>
     <w:p>
       <w:pPr>
-        <w:pStyle w:val="PargrafodaLista"/>
-      </w:pPr>
-    </w:p>
-    <w:p>
-      <w:pPr>
-        <w:pStyle w:val="PargrafodaLista"/>
+        <w:pStyle w:val="ListParagraph"/>
+      </w:pPr>
+    </w:p>
+    <w:p>
+      <w:pPr>
+        <w:pStyle w:val="ListParagraph"/>
         <w:numPr>
           <w:ilvl w:val="1"/>
           <w:numId w:val="1"/>
@@ -1598,7 +1598,7 @@
     </w:p>
     <w:p>
       <w:pPr>
-        <w:pStyle w:val="PargrafodaLista"/>
+        <w:pStyle w:val="ListParagraph"/>
         <w:numPr>
           <w:ilvl w:val="1"/>
           <w:numId w:val="1"/>
@@ -1621,7 +1621,7 @@
     </w:p>
     <w:p>
       <w:pPr>
-        <w:pStyle w:val="PargrafodaLista"/>
+        <w:pStyle w:val="ListParagraph"/>
         <w:numPr>
           <w:ilvl w:val="1"/>
           <w:numId w:val="1"/>
@@ -1647,7 +1647,7 @@
     </w:p>
     <w:p>
       <w:pPr>
-        <w:pStyle w:val="PargrafodaLista"/>
+        <w:pStyle w:val="ListParagraph"/>
         <w:numPr>
           <w:ilvl w:val="1"/>
           <w:numId w:val="1"/>
@@ -1670,27 +1670,27 @@
     </w:p>
     <w:p>
       <w:pPr>
-        <w:pStyle w:val="PargrafodaLista"/>
-      </w:pPr>
-    </w:p>
-    <w:p>
-      <w:pPr>
-        <w:pStyle w:val="PargrafodaLista"/>
+        <w:pStyle w:val="ListParagraph"/>
+      </w:pPr>
+    </w:p>
+    <w:p>
+      <w:pPr>
+        <w:pStyle w:val="ListParagraph"/>
         <w:ind w:left="360"/>
       </w:pPr>
     </w:p>
     <w:p>
       <w:pPr>
-        <w:pStyle w:val="PargrafodaLista"/>
-        <w:rPr>
-          <w:b/>
-          <w:bCs/>
-        </w:rPr>
-      </w:pPr>
-    </w:p>
-    <w:p>
-      <w:pPr>
-        <w:pStyle w:val="PargrafodaLista"/>
+        <w:pStyle w:val="ListParagraph"/>
+        <w:rPr>
+          <w:b/>
+          <w:bCs/>
+        </w:rPr>
+      </w:pPr>
+    </w:p>
+    <w:p>
+      <w:pPr>
+        <w:pStyle w:val="ListParagraph"/>
         <w:numPr>
           <w:ilvl w:val="0"/>
           <w:numId w:val="1"/>
@@ -1740,25 +1740,25 @@
     </w:p>
     <w:p>
       <w:pPr>
-        <w:pStyle w:val="PargrafodaLista"/>
-        <w:rPr>
-          <w:b/>
-          <w:bCs/>
-        </w:rPr>
-      </w:pPr>
-    </w:p>
-    <w:p>
-      <w:pPr>
-        <w:pStyle w:val="PargrafodaLista"/>
-        <w:rPr>
-          <w:b/>
-          <w:bCs/>
-        </w:rPr>
-      </w:pPr>
-    </w:p>
-    <w:p>
-      <w:pPr>
-        <w:pStyle w:val="PargrafodaLista"/>
+        <w:pStyle w:val="ListParagraph"/>
+        <w:rPr>
+          <w:b/>
+          <w:bCs/>
+        </w:rPr>
+      </w:pPr>
+    </w:p>
+    <w:p>
+      <w:pPr>
+        <w:pStyle w:val="ListParagraph"/>
+        <w:rPr>
+          <w:b/>
+          <w:bCs/>
+        </w:rPr>
+      </w:pPr>
+    </w:p>
+    <w:p>
+      <w:pPr>
+        <w:pStyle w:val="ListParagraph"/>
         <w:numPr>
           <w:ilvl w:val="0"/>
           <w:numId w:val="1"/>
@@ -1799,25 +1799,25 @@
     </w:p>
     <w:p>
       <w:pPr>
-        <w:pStyle w:val="PargrafodaLista"/>
-        <w:rPr>
-          <w:b/>
-          <w:bCs/>
-        </w:rPr>
-      </w:pPr>
-    </w:p>
-    <w:p>
-      <w:pPr>
-        <w:pStyle w:val="PargrafodaLista"/>
-        <w:rPr>
-          <w:b/>
-          <w:bCs/>
-        </w:rPr>
-      </w:pPr>
-    </w:p>
-    <w:p>
-      <w:pPr>
-        <w:pStyle w:val="PargrafodaLista"/>
+        <w:pStyle w:val="ListParagraph"/>
+        <w:rPr>
+          <w:b/>
+          <w:bCs/>
+        </w:rPr>
+      </w:pPr>
+    </w:p>
+    <w:p>
+      <w:pPr>
+        <w:pStyle w:val="ListParagraph"/>
+        <w:rPr>
+          <w:b/>
+          <w:bCs/>
+        </w:rPr>
+      </w:pPr>
+    </w:p>
+    <w:p>
+      <w:pPr>
+        <w:pStyle w:val="ListParagraph"/>
         <w:numPr>
           <w:ilvl w:val="0"/>
           <w:numId w:val="1"/>
@@ -1881,7 +1881,7 @@
       <w:commentRangeEnd w:id="0"/>
       <w:r>
         <w:rPr>
-          <w:rStyle w:val="Refdecomentrio"/>
+          <w:rStyle w:val="CommentReference"/>
           <w:b/>
           <w:bCs/>
         </w:rPr>
@@ -1890,7 +1890,7 @@
       <w:commentRangeEnd w:id="1"/>
       <w:r>
         <w:rPr>
-          <w:rStyle w:val="Refdecomentrio"/>
+          <w:rStyle w:val="CommentReference"/>
           <w:b/>
           <w:bCs/>
         </w:rPr>
@@ -1899,7 +1899,7 @@
       <w:commentRangeEnd w:id="2"/>
       <w:r>
         <w:rPr>
-          <w:rStyle w:val="Refdecomentrio"/>
+          <w:rStyle w:val="CommentReference"/>
           <w:b/>
           <w:bCs/>
         </w:rPr>
@@ -1908,7 +1908,7 @@
       <w:commentRangeEnd w:id="3"/>
       <w:r>
         <w:rPr>
-          <w:rStyle w:val="Refdecomentrio"/>
+          <w:rStyle w:val="CommentReference"/>
           <w:b/>
           <w:bCs/>
         </w:rPr>
@@ -1917,7 +1917,7 @@
       <w:commentRangeEnd w:id="4"/>
       <w:r>
         <w:rPr>
-          <w:rStyle w:val="Refdecomentrio"/>
+          <w:rStyle w:val="CommentReference"/>
           <w:b/>
           <w:bCs/>
         </w:rPr>
@@ -1926,7 +1926,7 @@
       <w:commentRangeEnd w:id="5"/>
       <w:r>
         <w:rPr>
-          <w:rStyle w:val="Refdecomentrio"/>
+          <w:rStyle w:val="CommentReference"/>
           <w:b/>
           <w:bCs/>
         </w:rPr>
@@ -1935,7 +1935,7 @@
       <w:commentRangeEnd w:id="6"/>
       <w:r>
         <w:rPr>
-          <w:rStyle w:val="Refdecomentrio"/>
+          <w:rStyle w:val="CommentReference"/>
           <w:b/>
           <w:bCs/>
         </w:rPr>
@@ -2544,7 +2544,19 @@
         <w:rPr>
           <w:rFonts w:ascii="Times" w:hAnsi="Times"/>
         </w:rPr>
-        <w:t>ão pode existir casas sem fornecedor</w:t>
+        <w:t>ão pode</w:t>
+      </w:r>
+      <w:r>
+        <w:rPr>
+          <w:rFonts w:ascii="Times" w:hAnsi="Times"/>
+        </w:rPr>
+        <w:t>m</w:t>
+      </w:r>
+      <w:r>
+        <w:rPr>
+          <w:rFonts w:ascii="Times" w:hAnsi="Times"/>
+        </w:rPr>
+        <w:t xml:space="preserve"> existir casas sem fornecedor</w:t>
       </w:r>
       <w:r>
         <w:rPr>
@@ -2605,17 +2617,31 @@
           <w:bCs/>
           <w:sz w:val="42"/>
           <w:szCs w:val="42"/>
-        </w:rPr>
-      </w:pPr>
+          <w:lang w:val="en-US"/>
+        </w:rPr>
+      </w:pPr>
+      <w:proofErr w:type="spellStart"/>
       <w:r>
         <w:rPr>
           <w:b/>
           <w:bCs/>
           <w:sz w:val="42"/>
           <w:szCs w:val="42"/>
+          <w:lang w:val="en-US"/>
         </w:rPr>
         <w:lastRenderedPageBreak/>
-        <w:t xml:space="preserve">Capítulo 2  </w:t>
+        <w:t>Capítulo</w:t>
+      </w:r>
+      <w:proofErr w:type="spellEnd"/>
+      <w:r>
+        <w:rPr>
+          <w:b/>
+          <w:bCs/>
+          <w:sz w:val="42"/>
+          <w:szCs w:val="42"/>
+          <w:lang w:val="en-US"/>
+        </w:rPr>
+        <w:t xml:space="preserve"> 2  </w:t>
       </w:r>
     </w:p>
     <w:p>
@@ -2625,6 +2651,7 @@
           <w:bCs/>
           <w:sz w:val="46"/>
           <w:szCs w:val="46"/>
+          <w:lang w:val="en-US"/>
         </w:rPr>
       </w:pPr>
     </w:p>
@@ -2635,6 +2662,7 @@
           <w:bCs/>
           <w:sz w:val="46"/>
           <w:szCs w:val="46"/>
+          <w:lang w:val="en-US"/>
         </w:rPr>
       </w:pPr>
       <w:r>
@@ -2643,6 +2671,7 @@
           <w:bCs/>
           <w:sz w:val="46"/>
           <w:szCs w:val="46"/>
+          <w:lang w:val="en-US"/>
         </w:rPr>
         <w:t>Classes</w:t>
       </w:r>
@@ -2653,6 +2682,7 @@
         <w:rPr>
           <w:sz w:val="32"/>
           <w:szCs w:val="32"/>
+          <w:lang w:val="en-US"/>
         </w:rPr>
       </w:pPr>
     </w:p>
@@ -2664,14 +2694,16 @@
           <w:bCs/>
           <w:sz w:val="32"/>
           <w:szCs w:val="32"/>
-        </w:rPr>
-      </w:pPr>
-      <w:r>
-        <w:rPr>
-          <w:b/>
-          <w:bCs/>
-          <w:sz w:val="32"/>
-          <w:szCs w:val="32"/>
+          <w:lang w:val="en-US"/>
+        </w:rPr>
+      </w:pPr>
+      <w:r>
+        <w:rPr>
+          <w:b/>
+          <w:bCs/>
+          <w:sz w:val="32"/>
+          <w:szCs w:val="32"/>
+          <w:lang w:val="en-US"/>
         </w:rPr>
         <w:t>2.1</w:t>
       </w:r>
@@ -2681,6 +2713,7 @@
           <w:bCs/>
           <w:sz w:val="32"/>
           <w:szCs w:val="32"/>
+          <w:lang w:val="en-US"/>
         </w:rPr>
         <w:t xml:space="preserve">    </w:t>
       </w:r>
@@ -2691,6 +2724,7 @@
           <w:bCs/>
           <w:sz w:val="32"/>
           <w:szCs w:val="32"/>
+          <w:lang w:val="en-US"/>
         </w:rPr>
         <w:t>SmartDevice</w:t>
       </w:r>
@@ -2702,40 +2736,62 @@
         <w:rPr>
           <w:sz w:val="26"/>
           <w:szCs w:val="26"/>
+          <w:lang w:val="en-US"/>
         </w:rPr>
       </w:pPr>
     </w:p>
     <w:p>
       <w:pPr>
         <w:ind w:firstLine="708"/>
-      </w:pPr>
-      <w:proofErr w:type="spellStart"/>
-      <w:r>
-        <w:t>public</w:t>
-      </w:r>
-      <w:proofErr w:type="spellEnd"/>
-      <w:r>
-        <w:t xml:space="preserve"> </w:t>
-      </w:r>
-      <w:proofErr w:type="spellStart"/>
-      <w:r>
+        <w:rPr>
+          <w:lang w:val="en-US"/>
+        </w:rPr>
+      </w:pPr>
+      <w:r>
+        <w:rPr>
+          <w:lang w:val="en-US"/>
+        </w:rPr>
+        <w:t xml:space="preserve">public </w:t>
+      </w:r>
+      <w:proofErr w:type="spellStart"/>
+      <w:r>
+        <w:rPr>
+          <w:lang w:val="en-US"/>
+        </w:rPr>
         <w:t>enum</w:t>
       </w:r>
       <w:proofErr w:type="spellEnd"/>
       <w:r>
+        <w:rPr>
+          <w:lang w:val="en-US"/>
+        </w:rPr>
         <w:t xml:space="preserve"> </w:t>
       </w:r>
       <w:proofErr w:type="gramStart"/>
       <w:r>
+        <w:rPr>
+          <w:lang w:val="en-US"/>
+        </w:rPr>
         <w:t>Status{</w:t>
       </w:r>
       <w:proofErr w:type="gramEnd"/>
     </w:p>
     <w:p>
-      <w:r>
+      <w:pPr>
+        <w:rPr>
+          <w:lang w:val="en-US"/>
+        </w:rPr>
+      </w:pPr>
+      <w:r>
+        <w:rPr>
+          <w:lang w:val="en-US"/>
+        </w:rPr>
         <w:tab/>
       </w:r>
       <w:r>
+        <w:rPr>
+          <w:lang w:val="en-US"/>
+        </w:rPr>
         <w:tab/>
         <w:t>OFF,</w:t>
       </w:r>
@@ -2743,11 +2799,20 @@
     <w:p>
       <w:pPr>
         <w:ind w:firstLine="360"/>
-      </w:pPr>
-      <w:r>
+        <w:rPr>
+          <w:lang w:val="en-US"/>
+        </w:rPr>
+      </w:pPr>
+      <w:r>
+        <w:rPr>
+          <w:lang w:val="en-US"/>
+        </w:rPr>
         <w:tab/>
       </w:r>
       <w:r>
+        <w:rPr>
+          <w:lang w:val="en-US"/>
+        </w:rPr>
         <w:tab/>
         <w:t>ON</w:t>
       </w:r>
@@ -3197,7 +3262,6 @@
           <w:color w:val="000000" w:themeColor="text1"/>
           <w:sz w:val="32"/>
           <w:szCs w:val="32"/>
-          <w:lang w:val="en-US"/>
         </w:rPr>
         <w:br/>
       </w:r>
@@ -3324,6 +3388,9 @@
     <w:p>
       <w:pPr>
         <w:ind w:firstLine="360"/>
+        <w:rPr>
+          <w:lang w:val="en-US"/>
+        </w:rPr>
       </w:pPr>
       <w:r>
         <w:rPr>
@@ -3338,24 +3405,42 @@
         <w:tab/>
       </w:r>
       <w:r>
+        <w:rPr>
+          <w:lang w:val="en-US"/>
+        </w:rPr>
         <w:t>WARM,</w:t>
       </w:r>
       <w:r>
+        <w:rPr>
+          <w:lang w:val="en-US"/>
+        </w:rPr>
         <w:tab/>
         <w:t xml:space="preserve"> </w:t>
       </w:r>
       <w:proofErr w:type="gramStart"/>
       <w:r>
+        <w:rPr>
+          <w:lang w:val="en-US"/>
+        </w:rPr>
         <w:t xml:space="preserve">   (</w:t>
       </w:r>
       <w:proofErr w:type="gramEnd"/>
       <w:r>
+        <w:rPr>
+          <w:lang w:val="en-US"/>
+        </w:rPr>
         <w:t xml:space="preserve"> 15 w</w:t>
       </w:r>
       <w:r>
-        <w:t xml:space="preserve"> </w:t>
-      </w:r>
-      <w:r>
+        <w:rPr>
+          <w:lang w:val="en-US"/>
+        </w:rPr>
+        <w:t xml:space="preserve"> </w:t>
+      </w:r>
+      <w:r>
+        <w:rPr>
+          <w:lang w:val="en-US"/>
+        </w:rPr>
         <w:t>)</w:t>
       </w:r>
     </w:p>
@@ -3364,6 +3449,9 @@
         <w:ind w:left="708"/>
       </w:pPr>
       <w:r>
+        <w:rPr>
+          <w:lang w:val="en-US"/>
+        </w:rPr>
         <w:tab/>
       </w:r>
       <w:r>
@@ -3744,7 +3832,7 @@
     </w:p>
     <w:p>
       <w:pPr>
-        <w:pStyle w:val="PargrafodaLista"/>
+        <w:pStyle w:val="ListParagraph"/>
         <w:numPr>
           <w:ilvl w:val="1"/>
           <w:numId w:val="5"/>
@@ -4036,7 +4124,7 @@
     </w:p>
     <w:p>
       <w:pPr>
-        <w:pStyle w:val="PargrafodaLista"/>
+        <w:pStyle w:val="ListParagraph"/>
         <w:numPr>
           <w:ilvl w:val="1"/>
           <w:numId w:val="5"/>
@@ -5352,7 +5440,7 @@
     </w:p>
     <w:p>
       <w:pPr>
-        <w:pStyle w:val="SemEspaamento"/>
+        <w:pStyle w:val="NoSpacing"/>
         <w:ind w:firstLine="284"/>
       </w:pPr>
       <w:r>
@@ -5393,12 +5481,12 @@
     </w:p>
     <w:p>
       <w:pPr>
-        <w:pStyle w:val="SemEspaamento"/>
-      </w:pPr>
-    </w:p>
-    <w:p>
-      <w:pPr>
-        <w:pStyle w:val="SemEspaamento"/>
+        <w:pStyle w:val="NoSpacing"/>
+      </w:pPr>
+    </w:p>
+    <w:p>
+      <w:pPr>
+        <w:pStyle w:val="NoSpacing"/>
       </w:pPr>
     </w:p>
     <w:p>
@@ -5483,12 +5571,12 @@
     </w:p>
     <w:p>
       <w:pPr>
-        <w:pStyle w:val="SemEspaamento"/>
-      </w:pPr>
-    </w:p>
-    <w:p>
-      <w:pPr>
-        <w:pStyle w:val="SemEspaamento"/>
+        <w:pStyle w:val="NoSpacing"/>
+      </w:pPr>
+    </w:p>
+    <w:p>
+      <w:pPr>
+        <w:pStyle w:val="NoSpacing"/>
         <w:ind w:firstLine="284"/>
       </w:pPr>
       <w:r>
@@ -5604,12 +5692,12 @@
     </w:p>
     <w:p>
       <w:pPr>
-        <w:pStyle w:val="SemEspaamento"/>
-      </w:pPr>
-    </w:p>
-    <w:p>
-      <w:pPr>
-        <w:pStyle w:val="SemEspaamento"/>
+        <w:pStyle w:val="NoSpacing"/>
+      </w:pPr>
+    </w:p>
+    <w:p>
+      <w:pPr>
+        <w:pStyle w:val="NoSpacing"/>
         <w:ind w:firstLine="284"/>
       </w:pPr>
       <w:r>
@@ -5626,13 +5714,13 @@
     </w:p>
     <w:p>
       <w:pPr>
-        <w:pStyle w:val="SemEspaamento"/>
+        <w:pStyle w:val="NoSpacing"/>
         <w:ind w:firstLine="284"/>
       </w:pPr>
     </w:p>
     <w:p>
       <w:pPr>
-        <w:pStyle w:val="SemEspaamento"/>
+        <w:pStyle w:val="NoSpacing"/>
         <w:ind w:firstLine="284"/>
       </w:pPr>
     </w:p>
@@ -5761,16 +5849,7 @@
           <w:sz w:val="32"/>
           <w:szCs w:val="32"/>
         </w:rPr>
-        <w:t>1</w:t>
-      </w:r>
-      <w:r>
-        <w:rPr>
-          <w:b/>
-          <w:bCs/>
-          <w:sz w:val="32"/>
-          <w:szCs w:val="32"/>
-        </w:rPr>
-        <w:t>3</w:t>
+        <w:t>13</w:t>
       </w:r>
       <w:r>
         <w:rPr>
@@ -5802,7 +5881,7 @@
     </w:p>
     <w:p>
       <w:pPr>
-        <w:pStyle w:val="SemEspaamento"/>
+        <w:pStyle w:val="NoSpacing"/>
         <w:ind w:firstLine="284"/>
       </w:pPr>
       <w:r>
@@ -5814,7 +5893,7 @@
     </w:p>
     <w:p>
       <w:pPr>
-        <w:pStyle w:val="SemEspaamento"/>
+        <w:pStyle w:val="NoSpacing"/>
       </w:pPr>
       <w:r>
         <w:t>Segue abaixo a árvore de comandos do projeto, bem como alguns exemplos de uso.</w:t>
@@ -5828,40 +5907,28 @@
         <w:ind w:firstLine="851"/>
         <w:jc w:val="both"/>
       </w:pPr>
-    </w:p>
-    <w:p>
-      <w:pPr>
-        <w:tabs>
-          <w:tab w:val="left" w:pos="1644"/>
-        </w:tabs>
-        <w:ind w:firstLine="851"/>
-        <w:jc w:val="both"/>
-      </w:pPr>
-      <w:r>
-        <w:rPr>
-          <w:noProof/>
-        </w:rPr>
+      <w:r>
         <w:drawing>
-          <wp:anchor distT="0" distB="0" distL="114300" distR="114300" simplePos="0" relativeHeight="251675648" behindDoc="1" locked="0" layoutInCell="1" allowOverlap="1" wp14:anchorId="1E61E9F6" wp14:editId="34D0056A">
+          <wp:anchor distT="0" distB="0" distL="114300" distR="114300" simplePos="0" relativeHeight="251681792" behindDoc="1" locked="0" layoutInCell="1" allowOverlap="1" wp14:anchorId="4CBAA7EA" wp14:editId="71733982">
             <wp:simplePos x="0" y="0"/>
             <wp:positionH relativeFrom="column">
-              <wp:posOffset>-339725</wp:posOffset>
+              <wp:posOffset>-270510</wp:posOffset>
             </wp:positionH>
             <wp:positionV relativeFrom="paragraph">
-              <wp:posOffset>179705</wp:posOffset>
+              <wp:posOffset>248920</wp:posOffset>
             </wp:positionV>
-            <wp:extent cx="6133465" cy="3250650"/>
-            <wp:effectExtent l="0" t="0" r="635" b="6985"/>
+            <wp:extent cx="5885815" cy="2960211"/>
+            <wp:effectExtent l="0" t="0" r="635" b="0"/>
             <wp:wrapTight wrapText="bothSides">
               <wp:wrapPolygon edited="0">
                 <wp:start x="0" y="0"/>
-                <wp:lineTo x="0" y="21520"/>
-                <wp:lineTo x="21535" y="21520"/>
-                <wp:lineTo x="21535" y="0"/>
+                <wp:lineTo x="0" y="21410"/>
+                <wp:lineTo x="21532" y="21410"/>
+                <wp:lineTo x="21532" y="0"/>
                 <wp:lineTo x="0" y="0"/>
               </wp:wrapPolygon>
             </wp:wrapTight>
-            <wp:docPr id="6" name="Picture 1" descr="Text&#10;&#10;Description automatically generated with low confidence"/>
+            <wp:docPr id="1" name="Picture 1" descr="Text&#10;&#10;Description automatically generated"/>
             <wp:cNvGraphicFramePr>
               <a:graphicFrameLocks xmlns:a="http://schemas.openxmlformats.org/drawingml/2006/main" noChangeAspect="1"/>
             </wp:cNvGraphicFramePr>
@@ -5869,7 +5936,7 @@
               <a:graphicData uri="http://schemas.openxmlformats.org/drawingml/2006/picture">
                 <pic:pic xmlns:pic="http://schemas.openxmlformats.org/drawingml/2006/picture">
                   <pic:nvPicPr>
-                    <pic:cNvPr id="1" name="Picture 1" descr="Text&#10;&#10;Description automatically generated with low confidence"/>
+                    <pic:cNvPr id="1" name="Picture 1" descr="Text&#10;&#10;Description automatically generated"/>
                     <pic:cNvPicPr/>
                   </pic:nvPicPr>
                   <pic:blipFill>
@@ -5887,7 +5954,7 @@
                   <pic:spPr>
                     <a:xfrm>
                       <a:off x="0" y="0"/>
-                      <a:ext cx="6133465" cy="3250650"/>
+                      <a:ext cx="5885815" cy="2960211"/>
                     </a:xfrm>
                     <a:prstGeom prst="rect">
                       <a:avLst/>
@@ -5902,6 +5969,15 @@
     </w:p>
     <w:p>
       <w:pPr>
+        <w:tabs>
+          <w:tab w:val="left" w:pos="1644"/>
+        </w:tabs>
+        <w:ind w:firstLine="851"/>
+        <w:jc w:val="both"/>
+      </w:pPr>
+    </w:p>
+    <w:p>
+      <w:pPr>
         <w:spacing w:before="100" w:beforeAutospacing="1" w:after="100" w:afterAutospacing="1"/>
         <w:ind w:firstLine="284"/>
         <w:rPr>
@@ -6019,44 +6095,15 @@
           <w:szCs w:val="32"/>
         </w:rPr>
       </w:pPr>
-    </w:p>
-    <w:p>
-      <w:pPr>
-        <w:spacing w:before="100" w:beforeAutospacing="1" w:after="100" w:afterAutospacing="1"/>
-        <w:ind w:firstLine="284"/>
-        <w:rPr>
-          <w:b/>
-          <w:bCs/>
-          <w:sz w:val="32"/>
-          <w:szCs w:val="32"/>
-        </w:rPr>
-      </w:pPr>
-      <w:r>
-        <w:rPr>
-          <w:b/>
-          <w:bCs/>
-          <w:sz w:val="32"/>
-          <w:szCs w:val="32"/>
-        </w:rPr>
-        <w:t>Simular 15 dias para um cliente, carregando configurações por</w:t>
-      </w:r>
-      <w:r>
-        <w:rPr>
-          <w:b/>
-          <w:bCs/>
-          <w:sz w:val="32"/>
-          <w:szCs w:val="32"/>
-        </w:rPr>
-        <w:t xml:space="preserve"> </w:t>
-      </w:r>
-      <w:r>
-        <w:rPr>
-          <w:b/>
-          <w:bCs/>
-          <w:sz w:val="32"/>
-          <w:szCs w:val="32"/>
-        </w:rPr>
-        <w:t>ficheiro:</w:t>
+      <w:r>
+        <w:rPr>
+          <w:b/>
+          <w:bCs/>
+          <w:sz w:val="32"/>
+          <w:szCs w:val="32"/>
+        </w:rPr>
+        <w:lastRenderedPageBreak/>
+        <w:t>Simular 15 dias para um cliente, carregando configurações por ficheiro:</w:t>
       </w:r>
     </w:p>
     <w:p>
@@ -6216,17 +6263,6 @@
     <w:p>
       <w:pPr>
         <w:spacing w:before="100" w:beforeAutospacing="1" w:after="100" w:afterAutospacing="1"/>
-        <w:rPr>
-          <w:b/>
-          <w:bCs/>
-          <w:sz w:val="28"/>
-          <w:szCs w:val="28"/>
-        </w:rPr>
-      </w:pPr>
-    </w:p>
-    <w:p>
-      <w:pPr>
-        <w:spacing w:before="100" w:beforeAutospacing="1" w:after="100" w:afterAutospacing="1"/>
         <w:ind w:firstLine="426"/>
         <w:rPr>
           <w:b/>
@@ -6379,13 +6415,13 @@
     </w:p>
     <w:p>
       <w:pPr>
-        <w:pStyle w:val="SemEspaamento"/>
+        <w:pStyle w:val="NoSpacing"/>
         <w:ind w:firstLine="284"/>
       </w:pPr>
     </w:p>
     <w:p>
       <w:pPr>
-        <w:pStyle w:val="SemEspaamento"/>
+        <w:pStyle w:val="NoSpacing"/>
         <w:ind w:firstLine="284"/>
       </w:pPr>
       <w:r>
@@ -6399,8 +6435,17 @@
       <w:r>
         <w:t xml:space="preserve">’ na pasta </w:t>
       </w:r>
-      <w:proofErr w:type="spellStart"/>
-      <w:r>
+      <w:r>
+        <w:t>/</w:t>
+      </w:r>
+      <w:proofErr w:type="spellStart"/>
+      <w:r>
+        <w:rPr>
+          <w:b/>
+          <w:bCs/>
+          <w:sz w:val="32"/>
+          <w:szCs w:val="32"/>
+        </w:rPr>
         <w:t>invoices</w:t>
       </w:r>
       <w:proofErr w:type="spellEnd"/>
@@ -6410,7 +6455,7 @@
     </w:p>
     <w:p>
       <w:pPr>
-        <w:pStyle w:val="SemEspaamento"/>
+        <w:pStyle w:val="NoSpacing"/>
         <w:ind w:firstLine="284"/>
       </w:pPr>
     </w:p>
@@ -7017,7 +7062,7 @@
     <w:p/>
     <w:p>
       <w:pPr>
-        <w:pStyle w:val="PargrafodaLista"/>
+        <w:pStyle w:val="ListParagraph"/>
         <w:rPr>
           <w:sz w:val="26"/>
           <w:szCs w:val="26"/>
@@ -7098,7 +7143,7 @@
     </w:p>
     <w:p>
       <w:pPr>
-        <w:pStyle w:val="SemEspaamento"/>
+        <w:pStyle w:val="NoSpacing"/>
       </w:pPr>
     </w:p>
     <w:p>
@@ -7733,7 +7778,7 @@
     </w:p>
     <w:p>
       <w:pPr>
-        <w:pStyle w:val="SemEspaamento"/>
+        <w:pStyle w:val="NoSpacing"/>
         <w:rPr>
           <w:b/>
           <w:bCs/>
@@ -7744,7 +7789,7 @@
     </w:p>
     <w:p>
       <w:pPr>
-        <w:pStyle w:val="SemEspaamento"/>
+        <w:pStyle w:val="NoSpacing"/>
         <w:rPr>
           <w:b/>
           <w:bCs/>
@@ -7755,7 +7800,7 @@
     </w:p>
     <w:p>
       <w:pPr>
-        <w:pStyle w:val="SemEspaamento"/>
+        <w:pStyle w:val="NoSpacing"/>
       </w:pPr>
       <w:r>
         <w:rPr>
@@ -7878,49 +7923,44 @@
           <w:rFonts w:ascii="Times" w:hAnsi="Times"/>
           <w:color w:val="000000" w:themeColor="text1"/>
         </w:rPr>
-        <w:t xml:space="preserve"> como por exemplo colocar os dispositivos a ligar/</w:t>
+        <w:t xml:space="preserve"> como por exemplo colocar os dispositivos a ligar/desligar durante a simulação</w:t>
       </w:r>
       <w:r>
         <w:rPr>
           <w:rFonts w:ascii="Times" w:hAnsi="Times"/>
           <w:color w:val="000000" w:themeColor="text1"/>
         </w:rPr>
-        <w:t xml:space="preserve">desligar </w:t>
-      </w:r>
+        <w:t xml:space="preserve">, pois neste momento estes só podem ser ligados/desligados no </w:t>
+      </w:r>
+      <w:proofErr w:type="gramStart"/>
       <w:r>
         <w:rPr>
           <w:rFonts w:ascii="Times" w:hAnsi="Times"/>
           <w:color w:val="000000" w:themeColor="text1"/>
         </w:rPr>
-        <w:t xml:space="preserve">durante a </w:t>
-      </w:r>
+        <w:t>inicio</w:t>
+      </w:r>
+      <w:proofErr w:type="gramEnd"/>
       <w:r>
         <w:rPr>
           <w:rFonts w:ascii="Times" w:hAnsi="Times"/>
           <w:color w:val="000000" w:themeColor="text1"/>
         </w:rPr>
-        <w:t>simula</w:t>
+        <w:t xml:space="preserve"> ou no final da simulação</w:t>
       </w:r>
       <w:r>
         <w:rPr>
           <w:rFonts w:ascii="Times" w:hAnsi="Times"/>
           <w:color w:val="000000" w:themeColor="text1"/>
         </w:rPr>
-        <w:t>çã</w:t>
+        <w:t>, bem como a troca de fornecedor por parte das casas</w:t>
       </w:r>
       <w:r>
         <w:rPr>
           <w:rFonts w:ascii="Times" w:hAnsi="Times"/>
           <w:color w:val="000000" w:themeColor="text1"/>
         </w:rPr>
-        <w:t>o</w:t>
-      </w:r>
-      <w:r>
-        <w:rPr>
-          <w:rFonts w:ascii="Times" w:hAnsi="Times"/>
-          <w:color w:val="000000" w:themeColor="text1"/>
-        </w:rPr>
-        <w:t>, pois neste momento estes só podem ser ligados/desligados no inicio ou no final da simulação.</w:t>
+        <w:t>.</w:t>
       </w:r>
     </w:p>
     <w:p>
@@ -8121,11 +8161,11 @@
   <w:comment w:id="0" w:author="Catarina Martins Sá Quintas" w:date="2022-05-16T20:39:00Z" w:initials="CMSQ">
     <w:p>
       <w:pPr>
-        <w:pStyle w:val="Textodecomentrio"/>
-      </w:pPr>
-      <w:r>
-        <w:rPr>
-          <w:rStyle w:val="Refdecomentrio"/>
+        <w:pStyle w:val="CommentText"/>
+      </w:pPr>
+      <w:r>
+        <w:rPr>
+          <w:rStyle w:val="CommentReference"/>
         </w:rPr>
         <w:annotationRef/>
       </w:r>
@@ -8134,11 +8174,11 @@
   <w:comment w:id="1" w:author="Catarina Martins Sá Quintas" w:date="2022-05-16T20:39:00Z" w:initials="CMSQ">
     <w:p>
       <w:pPr>
-        <w:pStyle w:val="Textodecomentrio"/>
-      </w:pPr>
-      <w:r>
-        <w:rPr>
-          <w:rStyle w:val="Refdecomentrio"/>
+        <w:pStyle w:val="CommentText"/>
+      </w:pPr>
+      <w:r>
+        <w:rPr>
+          <w:rStyle w:val="CommentReference"/>
         </w:rPr>
         <w:annotationRef/>
       </w:r>
@@ -8147,11 +8187,11 @@
   <w:comment w:id="2" w:author="Catarina Martins Sá Quintas" w:date="2022-05-16T20:39:00Z" w:initials="CMSQ">
     <w:p>
       <w:pPr>
-        <w:pStyle w:val="Textodecomentrio"/>
-      </w:pPr>
-      <w:r>
-        <w:rPr>
-          <w:rStyle w:val="Refdecomentrio"/>
+        <w:pStyle w:val="CommentText"/>
+      </w:pPr>
+      <w:r>
+        <w:rPr>
+          <w:rStyle w:val="CommentReference"/>
         </w:rPr>
         <w:annotationRef/>
       </w:r>
@@ -8160,11 +8200,11 @@
   <w:comment w:id="3" w:author="Catarina Martins Sá Quintas" w:date="2022-05-16T20:39:00Z" w:initials="CMSQ">
     <w:p>
       <w:pPr>
-        <w:pStyle w:val="Textodecomentrio"/>
-      </w:pPr>
-      <w:r>
-        <w:rPr>
-          <w:rStyle w:val="Refdecomentrio"/>
+        <w:pStyle w:val="CommentText"/>
+      </w:pPr>
+      <w:r>
+        <w:rPr>
+          <w:rStyle w:val="CommentReference"/>
         </w:rPr>
         <w:annotationRef/>
       </w:r>
@@ -8173,11 +8213,11 @@
   <w:comment w:id="4" w:author="Catarina Martins Sá Quintas" w:date="2022-05-16T20:39:00Z" w:initials="CMSQ">
     <w:p>
       <w:pPr>
-        <w:pStyle w:val="Textodecomentrio"/>
-      </w:pPr>
-      <w:r>
-        <w:rPr>
-          <w:rStyle w:val="Refdecomentrio"/>
+        <w:pStyle w:val="CommentText"/>
+      </w:pPr>
+      <w:r>
+        <w:rPr>
+          <w:rStyle w:val="CommentReference"/>
         </w:rPr>
         <w:annotationRef/>
       </w:r>
@@ -8186,11 +8226,11 @@
   <w:comment w:id="5" w:author="Catarina Martins Sá Quintas" w:date="2022-05-16T21:11:00Z" w:initials="CMSQ">
     <w:p>
       <w:pPr>
-        <w:pStyle w:val="Textodecomentrio"/>
-      </w:pPr>
-      <w:r>
-        <w:rPr>
-          <w:rStyle w:val="Refdecomentrio"/>
+        <w:pStyle w:val="CommentText"/>
+      </w:pPr>
+      <w:r>
+        <w:rPr>
+          <w:rStyle w:val="CommentReference"/>
         </w:rPr>
         <w:annotationRef/>
       </w:r>
@@ -8199,11 +8239,11 @@
   <w:comment w:id="6" w:author="Catarina Martins Sá Quintas" w:date="2022-05-16T21:12:00Z" w:initials="CMSQ">
     <w:p>
       <w:pPr>
-        <w:pStyle w:val="Textodecomentrio"/>
-      </w:pPr>
-      <w:r>
-        <w:rPr>
-          <w:rStyle w:val="Refdecomentrio"/>
+        <w:pStyle w:val="CommentText"/>
+      </w:pPr>
+      <w:r>
+        <w:rPr>
+          <w:rStyle w:val="CommentReference"/>
         </w:rPr>
         <w:annotationRef/>
       </w:r>
@@ -8281,7 +8321,7 @@
     <w:sdtContent>
       <w:p>
         <w:pPr>
-          <w:pStyle w:val="Rodap"/>
+          <w:pStyle w:val="Footer"/>
           <w:jc w:val="right"/>
         </w:pPr>
         <w:r>
@@ -8304,7 +8344,7 @@
   </w:sdt>
   <w:p>
     <w:pPr>
-      <w:pStyle w:val="Rodap"/>
+      <w:pStyle w:val="Footer"/>
     </w:pPr>
   </w:p>
 </w:ftr>
@@ -8333,12 +8373,12 @@
 <w:hdr xmlns:wpc="http://schemas.microsoft.com/office/word/2010/wordprocessingCanvas" xmlns:cx="http://schemas.microsoft.com/office/drawing/2014/chartex" xmlns:cx1="http://schemas.microsoft.com/office/drawing/2015/9/8/chartex" xmlns:cx2="http://schemas.microsoft.com/office/drawing/2015/10/21/chartex" xmlns:cx3="http://schemas.microsoft.com/office/drawing/2016/5/9/chartex" xmlns:cx4="http://schemas.microsoft.com/office/drawing/2016/5/10/chartex" xmlns:cx5="http://schemas.microsoft.com/office/drawing/2016/5/11/chartex" xmlns:cx6="http://schemas.microsoft.com/office/drawing/2016/5/12/chartex" xmlns:cx7="http://schemas.microsoft.com/office/drawing/2016/5/13/chartex" xmlns:cx8="http://schemas.microsoft.com/office/drawing/2016/5/14/chartex" xmlns:mc="http://schemas.openxmlformats.org/markup-compatibility/2006" xmlns:aink="http://schemas.microsoft.com/office/drawing/2016/ink" xmlns:am3d="http://schemas.microsoft.com/office/drawing/2017/model3d" xmlns:o="urn:schemas-microsoft-com:office:office" xmlns:oel="http://schemas.microsoft.com/office/2019/extlst" xmlns:r="http://schemas.openxmlformats.org/officeDocument/2006/relationships" xmlns:m="http://schemas.openxmlformats.org/officeDocument/2006/math" xmlns:v="urn:schemas-microsoft-com:vml" xmlns:wp14="http://schemas.microsoft.com/office/word/2010/wordprocessingDrawing" xmlns:wp="http://schemas.openxmlformats.org/drawingml/2006/wordprocessingDrawing" xmlns:w10="urn:schemas-microsoft-com:office:word" xmlns:w="http://schemas.openxmlformats.org/wordprocessingml/2006/main" xmlns:w14="http://schemas.microsoft.com/office/word/2010/wordml" xmlns:w15="http://schemas.microsoft.com/office/word/2012/wordml" xmlns:w16cex="http://schemas.microsoft.com/office/word/2018/wordml/cex" xmlns:w16cid="http://schemas.microsoft.com/office/word/2016/wordml/cid" xmlns:w16="http://schemas.microsoft.com/office/word/2018/wordml" xmlns:w16sdtdh="http://schemas.microsoft.com/office/word/2020/wordml/sdtdatahash" xmlns:w16se="http://schemas.microsoft.com/office/word/2015/wordml/symex" xmlns:wpg="http://schemas.microsoft.com/office/word/2010/wordprocessingGroup" xmlns:wpi="http://schemas.microsoft.com/office/word/2010/wordprocessingInk" xmlns:wne="http://schemas.microsoft.com/office/word/2006/wordml" xmlns:wps="http://schemas.microsoft.com/office/word/2010/wordprocessingShape" mc:Ignorable="w14 w15 w16se w16cid w16 w16cex w16sdtdh wp14">
   <w:p>
     <w:pPr>
-      <w:pStyle w:val="Cabealho"/>
+      <w:pStyle w:val="Header"/>
     </w:pPr>
   </w:p>
   <w:p>
     <w:pPr>
-      <w:pStyle w:val="Cabealho"/>
+      <w:pStyle w:val="Header"/>
     </w:pPr>
   </w:p>
 </w:hdr>
@@ -9605,11 +9645,11 @@
       <w:lang w:eastAsia="pt-PT"/>
     </w:rPr>
   </w:style>
-  <w:style w:type="paragraph" w:styleId="Ttulo1">
+  <w:style w:type="paragraph" w:styleId="Heading1">
     <w:name w:val="heading 1"/>
     <w:basedOn w:val="Normal"/>
     <w:next w:val="Normal"/>
-    <w:link w:val="Ttulo1Carter"/>
+    <w:link w:val="Heading1Char"/>
     <w:uiPriority w:val="9"/>
     <w:qFormat/>
     <w:rsid w:val="00E07708"/>
@@ -9626,11 +9666,11 @@
       <w:szCs w:val="32"/>
     </w:rPr>
   </w:style>
-  <w:style w:type="paragraph" w:styleId="Ttulo2">
+  <w:style w:type="paragraph" w:styleId="Heading2">
     <w:name w:val="heading 2"/>
     <w:basedOn w:val="Normal"/>
     <w:next w:val="Normal"/>
-    <w:link w:val="Ttulo2Carter"/>
+    <w:link w:val="Heading2Char"/>
     <w:uiPriority w:val="9"/>
     <w:unhideWhenUsed/>
     <w:qFormat/>
@@ -9648,13 +9688,13 @@
       <w:szCs w:val="26"/>
     </w:rPr>
   </w:style>
-  <w:style w:type="character" w:default="1" w:styleId="Tipodeletrapredefinidodopargrafo">
+  <w:style w:type="character" w:default="1" w:styleId="DefaultParagraphFont">
     <w:name w:val="Default Paragraph Font"/>
     <w:uiPriority w:val="1"/>
     <w:semiHidden/>
     <w:unhideWhenUsed/>
   </w:style>
-  <w:style w:type="table" w:default="1" w:styleId="Tabelanormal">
+  <w:style w:type="table" w:default="1" w:styleId="TableNormal">
     <w:name w:val="Normal Table"/>
     <w:uiPriority w:val="99"/>
     <w:semiHidden/>
@@ -9669,16 +9709,16 @@
       </w:tblCellMar>
     </w:tblPr>
   </w:style>
-  <w:style w:type="numbering" w:default="1" w:styleId="Semlista">
+  <w:style w:type="numbering" w:default="1" w:styleId="NoList">
     <w:name w:val="No List"/>
     <w:uiPriority w:val="99"/>
     <w:semiHidden/>
     <w:unhideWhenUsed/>
   </w:style>
-  <w:style w:type="paragraph" w:styleId="Cabealho">
+  <w:style w:type="paragraph" w:styleId="Header">
     <w:name w:val="header"/>
     <w:basedOn w:val="Normal"/>
-    <w:link w:val="CabealhoCarter"/>
+    <w:link w:val="HeaderChar"/>
     <w:uiPriority w:val="99"/>
     <w:unhideWhenUsed/>
     <w:rsid w:val="00B3512D"/>
@@ -9689,17 +9729,17 @@
       </w:tabs>
     </w:pPr>
   </w:style>
-  <w:style w:type="character" w:customStyle="1" w:styleId="CabealhoCarter">
-    <w:name w:val="Cabeçalho Caráter"/>
-    <w:basedOn w:val="Tipodeletrapredefinidodopargrafo"/>
-    <w:link w:val="Cabealho"/>
+  <w:style w:type="character" w:customStyle="1" w:styleId="HeaderChar">
+    <w:name w:val="Header Char"/>
+    <w:basedOn w:val="DefaultParagraphFont"/>
+    <w:link w:val="Header"/>
     <w:uiPriority w:val="99"/>
     <w:rsid w:val="00B3512D"/>
   </w:style>
-  <w:style w:type="paragraph" w:styleId="Rodap">
+  <w:style w:type="paragraph" w:styleId="Footer">
     <w:name w:val="footer"/>
     <w:basedOn w:val="Normal"/>
-    <w:link w:val="RodapCarter"/>
+    <w:link w:val="FooterChar"/>
     <w:uiPriority w:val="99"/>
     <w:unhideWhenUsed/>
     <w:rsid w:val="00B3512D"/>
@@ -9710,17 +9750,17 @@
       </w:tabs>
     </w:pPr>
   </w:style>
-  <w:style w:type="character" w:customStyle="1" w:styleId="RodapCarter">
-    <w:name w:val="Rodapé Caráter"/>
-    <w:basedOn w:val="Tipodeletrapredefinidodopargrafo"/>
-    <w:link w:val="Rodap"/>
+  <w:style w:type="character" w:customStyle="1" w:styleId="FooterChar">
+    <w:name w:val="Footer Char"/>
+    <w:basedOn w:val="DefaultParagraphFont"/>
+    <w:link w:val="Footer"/>
     <w:uiPriority w:val="99"/>
     <w:rsid w:val="00B3512D"/>
   </w:style>
-  <w:style w:type="character" w:customStyle="1" w:styleId="Ttulo1Carter">
-    <w:name w:val="Título 1 Caráter"/>
-    <w:basedOn w:val="Tipodeletrapredefinidodopargrafo"/>
-    <w:link w:val="Ttulo1"/>
+  <w:style w:type="character" w:customStyle="1" w:styleId="Heading1Char">
+    <w:name w:val="Heading 1 Char"/>
+    <w:basedOn w:val="DefaultParagraphFont"/>
+    <w:link w:val="Heading1"/>
     <w:uiPriority w:val="9"/>
     <w:rsid w:val="00E07708"/>
     <w:rPr>
@@ -9730,9 +9770,9 @@
       <w:szCs w:val="32"/>
     </w:rPr>
   </w:style>
-  <w:style w:type="paragraph" w:styleId="Cabealhodondice">
+  <w:style w:type="paragraph" w:styleId="TOCHeading">
     <w:name w:val="TOC Heading"/>
-    <w:basedOn w:val="Ttulo1"/>
+    <w:basedOn w:val="Heading1"/>
     <w:next w:val="Normal"/>
     <w:uiPriority w:val="39"/>
     <w:unhideWhenUsed/>
@@ -9742,10 +9782,10 @@
       <w:outlineLvl w:val="9"/>
     </w:pPr>
   </w:style>
-  <w:style w:type="character" w:customStyle="1" w:styleId="Ttulo2Carter">
-    <w:name w:val="Título 2 Caráter"/>
-    <w:basedOn w:val="Tipodeletrapredefinidodopargrafo"/>
-    <w:link w:val="Ttulo2"/>
+  <w:style w:type="character" w:customStyle="1" w:styleId="Heading2Char">
+    <w:name w:val="Heading 2 Char"/>
+    <w:basedOn w:val="DefaultParagraphFont"/>
+    <w:link w:val="Heading2"/>
     <w:uiPriority w:val="9"/>
     <w:rsid w:val="00E07708"/>
     <w:rPr>
@@ -9755,7 +9795,7 @@
       <w:szCs w:val="26"/>
     </w:rPr>
   </w:style>
-  <w:style w:type="paragraph" w:styleId="PargrafodaLista">
+  <w:style w:type="paragraph" w:styleId="ListParagraph">
     <w:name w:val="List Paragraph"/>
     <w:basedOn w:val="Normal"/>
     <w:uiPriority w:val="34"/>
@@ -9766,7 +9806,7 @@
       <w:contextualSpacing/>
     </w:pPr>
   </w:style>
-  <w:style w:type="paragraph" w:styleId="ndice2">
+  <w:style w:type="paragraph" w:styleId="TOC2">
     <w:name w:val="toc 2"/>
     <w:basedOn w:val="Normal"/>
     <w:next w:val="Normal"/>
@@ -9779,9 +9819,9 @@
       <w:ind w:left="220"/>
     </w:pPr>
   </w:style>
-  <w:style w:type="character" w:styleId="Hiperligao">
+  <w:style w:type="character" w:styleId="Hyperlink">
     <w:name w:val="Hyperlink"/>
-    <w:basedOn w:val="Tipodeletrapredefinidodopargrafo"/>
+    <w:basedOn w:val="DefaultParagraphFont"/>
     <w:uiPriority w:val="99"/>
     <w:unhideWhenUsed/>
     <w:rsid w:val="00D07DC2"/>
@@ -9792,18 +9832,18 @@
   </w:style>
   <w:style w:type="character" w:customStyle="1" w:styleId="pl-k">
     <w:name w:val="pl-k"/>
-    <w:basedOn w:val="Tipodeletrapredefinidodopargrafo"/>
+    <w:basedOn w:val="DefaultParagraphFont"/>
     <w:rsid w:val="002D179A"/>
   </w:style>
   <w:style w:type="character" w:customStyle="1" w:styleId="pl-v">
     <w:name w:val="pl-v"/>
-    <w:basedOn w:val="Tipodeletrapredefinidodopargrafo"/>
+    <w:basedOn w:val="DefaultParagraphFont"/>
     <w:rsid w:val="002D179A"/>
   </w:style>
-  <w:style w:type="paragraph" w:styleId="HTMLpr-formatado">
+  <w:style w:type="paragraph" w:styleId="HTMLPreformatted">
     <w:name w:val="HTML Preformatted"/>
     <w:basedOn w:val="Normal"/>
-    <w:link w:val="HTMLpr-formatadoCarter"/>
+    <w:link w:val="HTMLPreformattedChar"/>
     <w:uiPriority w:val="99"/>
     <w:semiHidden/>
     <w:unhideWhenUsed/>
@@ -9834,10 +9874,10 @@
       <w:szCs w:val="20"/>
     </w:rPr>
   </w:style>
-  <w:style w:type="character" w:customStyle="1" w:styleId="HTMLpr-formatadoCarter">
-    <w:name w:val="HTML pré-formatado Caráter"/>
-    <w:basedOn w:val="Tipodeletrapredefinidodopargrafo"/>
-    <w:link w:val="HTMLpr-formatado"/>
+  <w:style w:type="character" w:customStyle="1" w:styleId="HTMLPreformattedChar">
+    <w:name w:val="HTML Preformatted Char"/>
+    <w:basedOn w:val="DefaultParagraphFont"/>
+    <w:link w:val="HTMLPreformatted"/>
     <w:uiPriority w:val="99"/>
     <w:semiHidden/>
     <w:rsid w:val="00C634ED"/>
@@ -9860,17 +9900,17 @@
   </w:style>
   <w:style w:type="character" w:customStyle="1" w:styleId="pl-smi">
     <w:name w:val="pl-smi"/>
-    <w:basedOn w:val="Tipodeletrapredefinidodopargrafo"/>
+    <w:basedOn w:val="DefaultParagraphFont"/>
     <w:rsid w:val="00BE13BB"/>
   </w:style>
   <w:style w:type="character" w:customStyle="1" w:styleId="pl-s1">
     <w:name w:val="pl-s1"/>
-    <w:basedOn w:val="Tipodeletrapredefinidodopargrafo"/>
+    <w:basedOn w:val="DefaultParagraphFont"/>
     <w:rsid w:val="00BE13BB"/>
   </w:style>
-  <w:style w:type="character" w:styleId="Refdecomentrio">
+  <w:style w:type="character" w:styleId="CommentReference">
     <w:name w:val="annotation reference"/>
-    <w:basedOn w:val="Tipodeletrapredefinidodopargrafo"/>
+    <w:basedOn w:val="DefaultParagraphFont"/>
     <w:uiPriority w:val="99"/>
     <w:semiHidden/>
     <w:unhideWhenUsed/>
@@ -9880,10 +9920,10 @@
       <w:szCs w:val="16"/>
     </w:rPr>
   </w:style>
-  <w:style w:type="paragraph" w:styleId="Textodecomentrio">
+  <w:style w:type="paragraph" w:styleId="CommentText">
     <w:name w:val="annotation text"/>
     <w:basedOn w:val="Normal"/>
-    <w:link w:val="TextodecomentrioCarter"/>
+    <w:link w:val="CommentTextChar"/>
     <w:uiPriority w:val="99"/>
     <w:semiHidden/>
     <w:unhideWhenUsed/>
@@ -9893,10 +9933,10 @@
       <w:szCs w:val="20"/>
     </w:rPr>
   </w:style>
-  <w:style w:type="character" w:customStyle="1" w:styleId="TextodecomentrioCarter">
-    <w:name w:val="Texto de comentário Caráter"/>
-    <w:basedOn w:val="Tipodeletrapredefinidodopargrafo"/>
-    <w:link w:val="Textodecomentrio"/>
+  <w:style w:type="character" w:customStyle="1" w:styleId="CommentTextChar">
+    <w:name w:val="Comment Text Char"/>
+    <w:basedOn w:val="DefaultParagraphFont"/>
+    <w:link w:val="CommentText"/>
     <w:uiPriority w:val="99"/>
     <w:semiHidden/>
     <w:rsid w:val="00CC64CA"/>
@@ -9907,11 +9947,11 @@
       <w:lang w:eastAsia="pt-PT"/>
     </w:rPr>
   </w:style>
-  <w:style w:type="paragraph" w:styleId="Assuntodecomentrio">
+  <w:style w:type="paragraph" w:styleId="CommentSubject">
     <w:name w:val="annotation subject"/>
-    <w:basedOn w:val="Textodecomentrio"/>
-    <w:next w:val="Textodecomentrio"/>
-    <w:link w:val="AssuntodecomentrioCarter"/>
+    <w:basedOn w:val="CommentText"/>
+    <w:next w:val="CommentText"/>
+    <w:link w:val="CommentSubjectChar"/>
     <w:uiPriority w:val="99"/>
     <w:semiHidden/>
     <w:unhideWhenUsed/>
@@ -9921,10 +9961,10 @@
       <w:bCs/>
     </w:rPr>
   </w:style>
-  <w:style w:type="character" w:customStyle="1" w:styleId="AssuntodecomentrioCarter">
-    <w:name w:val="Assunto de comentário Caráter"/>
-    <w:basedOn w:val="TextodecomentrioCarter"/>
-    <w:link w:val="Assuntodecomentrio"/>
+  <w:style w:type="character" w:customStyle="1" w:styleId="CommentSubjectChar">
+    <w:name w:val="Comment Subject Char"/>
+    <w:basedOn w:val="CommentTextChar"/>
+    <w:link w:val="CommentSubject"/>
     <w:uiPriority w:val="99"/>
     <w:semiHidden/>
     <w:rsid w:val="00CC64CA"/>
@@ -9947,10 +9987,10 @@
   </w:style>
   <w:style w:type="character" w:customStyle="1" w:styleId="latin12compacttimestamp-2g5xjd">
     <w:name w:val="latin12compacttimestamp-2g5xjd"/>
-    <w:basedOn w:val="Tipodeletrapredefinidodopargrafo"/>
+    <w:basedOn w:val="DefaultParagraphFont"/>
     <w:rsid w:val="007530CA"/>
   </w:style>
-  <w:style w:type="paragraph" w:styleId="SemEspaamento">
+  <w:style w:type="paragraph" w:styleId="NoSpacing">
     <w:name w:val="No Spacing"/>
     <w:uiPriority w:val="1"/>
     <w:qFormat/>

</xml_diff>